<commit_message>
hw3 GUI functional, ready to send fact data to XMLwritter
-added buttons and fields to GUI
-fact generates with FactServlet
-XMLwritter can use the fact object
</commit_message>
<xml_diff>
--- a/Documentation-Templates/HWX_TEAM1_ANSWERS_AND_COVER.docx
+++ b/Documentation-Templates/HWX_TEAM1_ANSWERS_AND_COVER.docx
@@ -1,6 +1,6 @@
 
 <file path=word/document.xml><?xml version="1.0" encoding="utf-8"?>
-<w:document xmlns:wpc="http://schemas.microsoft.com/office/word/2010/wordprocessingCanvas" xmlns:cx="http://schemas.microsoft.com/office/drawing/2014/chartex" xmlns:cx1="http://schemas.microsoft.com/office/drawing/2015/9/8/chartex" xmlns:mc="http://schemas.openxmlformats.org/markup-compatibility/2006" xmlns:o="urn:schemas-microsoft-com:office:office" xmlns:r="http://schemas.openxmlformats.org/officeDocument/2006/relationships" xmlns:m="http://schemas.openxmlformats.org/officeDocument/2006/math" xmlns:v="urn:schemas-microsoft-com:vml" xmlns:wp14="http://schemas.microsoft.com/office/word/2010/wordprocessingDrawing" xmlns:wp="http://schemas.openxmlformats.org/drawingml/2006/wordprocessingDrawing" xmlns:w10="urn:schemas-microsoft-com:office:word" xmlns:w="http://schemas.openxmlformats.org/wordprocessingml/2006/main" xmlns:w14="http://schemas.microsoft.com/office/word/2010/wordml" xmlns:w15="http://schemas.microsoft.com/office/word/2012/wordml" xmlns:w16se="http://schemas.microsoft.com/office/word/2015/wordml/symex" xmlns:wpg="http://schemas.microsoft.com/office/word/2010/wordprocessingGroup" xmlns:wpi="http://schemas.microsoft.com/office/word/2010/wordprocessingInk" xmlns:wne="http://schemas.microsoft.com/office/word/2006/wordml" xmlns:wps="http://schemas.microsoft.com/office/word/2010/wordprocessingShape" mc:Ignorable="w14 w15 w16se wp14">
+<w:document xmlns:wpc="http://schemas.microsoft.com/office/word/2010/wordprocessingCanvas" xmlns:cx="http://schemas.microsoft.com/office/drawing/2014/chartex" xmlns:cx1="http://schemas.microsoft.com/office/drawing/2015/9/8/chartex" xmlns:cx2="http://schemas.microsoft.com/office/drawing/2015/10/21/chartex" xmlns:cx3="http://schemas.microsoft.com/office/drawing/2016/5/9/chartex" xmlns:cx4="http://schemas.microsoft.com/office/drawing/2016/5/10/chartex" xmlns:cx5="http://schemas.microsoft.com/office/drawing/2016/5/11/chartex" xmlns:cx6="http://schemas.microsoft.com/office/drawing/2016/5/12/chartex" xmlns:cx7="http://schemas.microsoft.com/office/drawing/2016/5/13/chartex" xmlns:cx8="http://schemas.microsoft.com/office/drawing/2016/5/14/chartex" xmlns:mc="http://schemas.openxmlformats.org/markup-compatibility/2006" xmlns:aink="http://schemas.microsoft.com/office/drawing/2016/ink" xmlns:am3d="http://schemas.microsoft.com/office/drawing/2017/model3d" xmlns:o="urn:schemas-microsoft-com:office:office" xmlns:r="http://schemas.openxmlformats.org/officeDocument/2006/relationships" xmlns:m="http://schemas.openxmlformats.org/officeDocument/2006/math" xmlns:v="urn:schemas-microsoft-com:vml" xmlns:wp14="http://schemas.microsoft.com/office/word/2010/wordprocessingDrawing" xmlns:wp="http://schemas.openxmlformats.org/drawingml/2006/wordprocessingDrawing" xmlns:w10="urn:schemas-microsoft-com:office:word" xmlns:w="http://schemas.openxmlformats.org/wordprocessingml/2006/main" xmlns:w14="http://schemas.microsoft.com/office/word/2010/wordml" xmlns:w15="http://schemas.microsoft.com/office/word/2012/wordml" xmlns:w16cid="http://schemas.microsoft.com/office/word/2016/wordml/cid" xmlns:w16se="http://schemas.microsoft.com/office/word/2015/wordml/symex" xmlns:wpg="http://schemas.microsoft.com/office/word/2010/wordprocessingGroup" xmlns:wpi="http://schemas.microsoft.com/office/word/2010/wordprocessingInk" xmlns:wne="http://schemas.microsoft.com/office/word/2006/wordml" xmlns:wps="http://schemas.microsoft.com/office/word/2010/wordprocessingShape" mc:Ignorable="w14 w15 w16se w16cid wp14">
   <w:body>
     <w:p>
       <w:pPr>
@@ -384,8 +384,6 @@
         <w:spacing w:after="0" w:line="240" w:lineRule="auto"/>
         <w:jc w:val="center"/>
       </w:pPr>
-      <w:bookmarkStart w:id="0" w:name="_GoBack"/>
-      <w:bookmarkEnd w:id="0"/>
       <w:r>
         <w:t>, 2018</w:t>
       </w:r>
@@ -402,7 +400,6 @@
           <w:b/>
           <w:u w:val="single"/>
         </w:rPr>
-        <w:lastRenderedPageBreak/>
         <w:br w:type="page"/>
       </w:r>
     </w:p>
@@ -418,6 +415,7 @@
           <w:b/>
           <w:u w:val="single"/>
         </w:rPr>
+        <w:lastRenderedPageBreak/>
         <w:t xml:space="preserve">Proof </w:t>
       </w:r>
       <w:r>
@@ -462,26 +460,16 @@
       <w:pPr>
         <w:ind w:left="720"/>
       </w:pPr>
-      <w:proofErr w:type="gramStart"/>
-      <w:r>
-        <w:t>master</w:t>
-      </w:r>
-      <w:proofErr w:type="gramEnd"/>
-      <w:r>
-        <w:t xml:space="preserve"> – managed by Alex, only fully completed pulls allowed to make TA’s life easy. Master only contains assignment material once they reach completed status.</w:t>
+      <w:r>
+        <w:t>master – managed by Alex, only fully completed pulls allowed to make TA’s life easy. Master only contains assignment material once they reach completed status.</w:t>
       </w:r>
     </w:p>
     <w:p>
       <w:pPr>
         <w:ind w:left="720"/>
       </w:pPr>
-      <w:proofErr w:type="gramStart"/>
-      <w:r>
-        <w:t>working</w:t>
-      </w:r>
-      <w:proofErr w:type="gramEnd"/>
-      <w:r>
-        <w:t xml:space="preserve"> – flexible branch for team, all posts allowed, used for continuous development.</w:t>
+      <w:r>
+        <w:t>working – flexible branch for team, all posts allowed, used for continuous development.</w:t>
       </w:r>
     </w:p>
     <w:p>
@@ -687,7 +675,7 @@
         </w:numPr>
       </w:pPr>
       <w:r>
-        <w:t>File 2</w:t>
+        <w:t>StringConstants.java</w:t>
       </w:r>
     </w:p>
     <w:p>
@@ -695,11 +683,11 @@
         <w:pStyle w:val="ListParagraph"/>
         <w:numPr>
           <w:ilvl w:val="0"/>
-          <w:numId w:val="2"/>
+          <w:numId w:val="9"/>
         </w:numPr>
       </w:pPr>
       <w:r>
-        <w:t>Short notes</w:t>
+        <w:t>this is a refactoring of the strings used in the JavaServlet.java file</w:t>
       </w:r>
     </w:p>
     <w:p/>
@@ -717,8 +705,10 @@
         </w:numPr>
       </w:pPr>
       <w:r>
-        <w:t>New Files</w:t>
-      </w:r>
+        <w:t>Additions</w:t>
+      </w:r>
+      <w:bookmarkStart w:id="0" w:name="_GoBack"/>
+      <w:bookmarkEnd w:id="0"/>
     </w:p>
     <w:p>
       <w:pPr>
@@ -923,7 +913,7 @@
 </file>
 
 <file path=word/numbering.xml><?xml version="1.0" encoding="utf-8"?>
-<w:numbering xmlns:wpc="http://schemas.microsoft.com/office/word/2010/wordprocessingCanvas" xmlns:cx="http://schemas.microsoft.com/office/drawing/2014/chartex" xmlns:cx1="http://schemas.microsoft.com/office/drawing/2015/9/8/chartex" xmlns:mc="http://schemas.openxmlformats.org/markup-compatibility/2006" xmlns:o="urn:schemas-microsoft-com:office:office" xmlns:r="http://schemas.openxmlformats.org/officeDocument/2006/relationships" xmlns:m="http://schemas.openxmlformats.org/officeDocument/2006/math" xmlns:v="urn:schemas-microsoft-com:vml" xmlns:wp14="http://schemas.microsoft.com/office/word/2010/wordprocessingDrawing" xmlns:wp="http://schemas.openxmlformats.org/drawingml/2006/wordprocessingDrawing" xmlns:w10="urn:schemas-microsoft-com:office:word" xmlns:w="http://schemas.openxmlformats.org/wordprocessingml/2006/main" xmlns:w14="http://schemas.microsoft.com/office/word/2010/wordml" xmlns:w15="http://schemas.microsoft.com/office/word/2012/wordml" xmlns:w16se="http://schemas.microsoft.com/office/word/2015/wordml/symex" xmlns:wpg="http://schemas.microsoft.com/office/word/2010/wordprocessingGroup" xmlns:wpi="http://schemas.microsoft.com/office/word/2010/wordprocessingInk" xmlns:wne="http://schemas.microsoft.com/office/word/2006/wordml" xmlns:wps="http://schemas.microsoft.com/office/word/2010/wordprocessingShape" mc:Ignorable="w14 w15 w16se wp14">
+<w:numbering xmlns:wpc="http://schemas.microsoft.com/office/word/2010/wordprocessingCanvas" xmlns:cx="http://schemas.microsoft.com/office/drawing/2014/chartex" xmlns:cx1="http://schemas.microsoft.com/office/drawing/2015/9/8/chartex" xmlns:cx2="http://schemas.microsoft.com/office/drawing/2015/10/21/chartex" xmlns:cx3="http://schemas.microsoft.com/office/drawing/2016/5/9/chartex" xmlns:cx4="http://schemas.microsoft.com/office/drawing/2016/5/10/chartex" xmlns:cx5="http://schemas.microsoft.com/office/drawing/2016/5/11/chartex" xmlns:cx6="http://schemas.microsoft.com/office/drawing/2016/5/12/chartex" xmlns:cx7="http://schemas.microsoft.com/office/drawing/2016/5/13/chartex" xmlns:cx8="http://schemas.microsoft.com/office/drawing/2016/5/14/chartex" xmlns:mc="http://schemas.openxmlformats.org/markup-compatibility/2006" xmlns:aink="http://schemas.microsoft.com/office/drawing/2016/ink" xmlns:am3d="http://schemas.microsoft.com/office/drawing/2017/model3d" xmlns:o="urn:schemas-microsoft-com:office:office" xmlns:r="http://schemas.openxmlformats.org/officeDocument/2006/relationships" xmlns:m="http://schemas.openxmlformats.org/officeDocument/2006/math" xmlns:v="urn:schemas-microsoft-com:vml" xmlns:wp14="http://schemas.microsoft.com/office/word/2010/wordprocessingDrawing" xmlns:wp="http://schemas.openxmlformats.org/drawingml/2006/wordprocessingDrawing" xmlns:w10="urn:schemas-microsoft-com:office:word" xmlns:w="http://schemas.openxmlformats.org/wordprocessingml/2006/main" xmlns:w14="http://schemas.microsoft.com/office/word/2010/wordml" xmlns:w15="http://schemas.microsoft.com/office/word/2012/wordml" xmlns:w16cid="http://schemas.microsoft.com/office/word/2016/wordml/cid" xmlns:w16se="http://schemas.microsoft.com/office/word/2015/wordml/symex" xmlns:wpg="http://schemas.microsoft.com/office/word/2010/wordprocessingGroup" xmlns:wpi="http://schemas.microsoft.com/office/word/2010/wordprocessingInk" xmlns:wne="http://schemas.microsoft.com/office/word/2006/wordml" xmlns:wps="http://schemas.microsoft.com/office/word/2010/wordprocessingShape" mc:Ignorable="w14 w15 w16se w16cid wp14">
   <w:abstractNum w:abstractNumId="0" w15:restartNumberingAfterBreak="0">
     <w:nsid w:val="200060D6"/>
     <w:multiLevelType w:val="hybridMultilevel"/>
@@ -1918,7 +1908,7 @@
 </file>
 
 <file path=word/styles.xml><?xml version="1.0" encoding="utf-8"?>
-<w:styles xmlns:mc="http://schemas.openxmlformats.org/markup-compatibility/2006" xmlns:r="http://schemas.openxmlformats.org/officeDocument/2006/relationships" xmlns:w="http://schemas.openxmlformats.org/wordprocessingml/2006/main" xmlns:w14="http://schemas.microsoft.com/office/word/2010/wordml" xmlns:w15="http://schemas.microsoft.com/office/word/2012/wordml" xmlns:w16se="http://schemas.microsoft.com/office/word/2015/wordml/symex" mc:Ignorable="w14 w15 w16se">
+<w:styles xmlns:mc="http://schemas.openxmlformats.org/markup-compatibility/2006" xmlns:r="http://schemas.openxmlformats.org/officeDocument/2006/relationships" xmlns:w="http://schemas.openxmlformats.org/wordprocessingml/2006/main" xmlns:w14="http://schemas.microsoft.com/office/word/2010/wordml" xmlns:w15="http://schemas.microsoft.com/office/word/2012/wordml" xmlns:w16cid="http://schemas.microsoft.com/office/word/2016/wordml/cid" xmlns:w16se="http://schemas.microsoft.com/office/word/2015/wordml/symex" mc:Ignorable="w14 w15 w16se w16cid">
   <w:docDefaults>
     <w:rPrDefault>
       <w:rPr>
@@ -1934,7 +1924,7 @@
       </w:pPr>
     </w:pPrDefault>
   </w:docDefaults>
-  <w:latentStyles w:defLockedState="0" w:defUIPriority="99" w:defSemiHidden="0" w:defUnhideWhenUsed="0" w:defQFormat="0" w:count="371">
+  <w:latentStyles w:defLockedState="0" w:defUIPriority="99" w:defSemiHidden="0" w:defUnhideWhenUsed="0" w:defQFormat="0" w:count="375">
     <w:lsdException w:name="Normal" w:uiPriority="0" w:qFormat="1"/>
     <w:lsdException w:name="heading 1" w:uiPriority="9" w:qFormat="1"/>
     <w:lsdException w:name="heading 2" w:semiHidden="1" w:uiPriority="9" w:unhideWhenUsed="1" w:qFormat="1"/>
@@ -2040,7 +2030,6 @@
     <w:lsdException w:name="HTML Sample" w:semiHidden="1" w:unhideWhenUsed="1"/>
     <w:lsdException w:name="HTML Typewriter" w:semiHidden="1" w:unhideWhenUsed="1"/>
     <w:lsdException w:name="HTML Variable" w:semiHidden="1" w:unhideWhenUsed="1"/>
-    <w:lsdException w:name="Normal Table" w:semiHidden="1" w:unhideWhenUsed="1"/>
     <w:lsdException w:name="annotation subject" w:semiHidden="1" w:unhideWhenUsed="1"/>
     <w:lsdException w:name="No List" w:semiHidden="1" w:unhideWhenUsed="1"/>
     <w:lsdException w:name="Outline List 1" w:semiHidden="1" w:unhideWhenUsed="1"/>
@@ -2084,10 +2073,8 @@
     <w:lsdException w:name="Table Elegant" w:semiHidden="1" w:unhideWhenUsed="1"/>
     <w:lsdException w:name="Table Professional" w:semiHidden="1" w:unhideWhenUsed="1"/>
     <w:lsdException w:name="Table Subtle 1" w:semiHidden="1" w:unhideWhenUsed="1"/>
-    <w:lsdException w:name="Table Subtle 2" w:semiHidden="1" w:unhideWhenUsed="1"/>
     <w:lsdException w:name="Table Web 1" w:semiHidden="1" w:unhideWhenUsed="1"/>
     <w:lsdException w:name="Table Web 2" w:semiHidden="1" w:unhideWhenUsed="1"/>
-    <w:lsdException w:name="Table Web 3" w:semiHidden="1" w:unhideWhenUsed="1"/>
     <w:lsdException w:name="Balloon Text" w:semiHidden="1" w:unhideWhenUsed="1"/>
     <w:lsdException w:name="Table Grid" w:uiPriority="39"/>
     <w:lsdException w:name="Table Theme" w:semiHidden="1" w:unhideWhenUsed="1"/>
@@ -2306,6 +2293,10 @@
     <w:lsdException w:name="List Table 5 Dark Accent 6" w:uiPriority="50"/>
     <w:lsdException w:name="List Table 6 Colorful Accent 6" w:uiPriority="51"/>
     <w:lsdException w:name="List Table 7 Colorful Accent 6" w:uiPriority="52"/>
+    <w:lsdException w:name="Mention" w:semiHidden="1" w:unhideWhenUsed="1"/>
+    <w:lsdException w:name="Smart Hyperlink" w:semiHidden="1" w:unhideWhenUsed="1"/>
+    <w:lsdException w:name="Hashtag" w:semiHidden="1" w:unhideWhenUsed="1"/>
+    <w:lsdException w:name="Unresolved Mention" w:semiHidden="1" w:unhideWhenUsed="1"/>
   </w:latentStyles>
   <w:style w:type="paragraph" w:default="1" w:styleId="Normal">
     <w:name w:val="Normal"/>

</xml_diff>

<commit_message>
HW3_TEAM1 Complete, Ready for Merge to master and Ready for Grading
HW3 done
</commit_message>
<xml_diff>
--- a/Documentation-Templates/HWX_TEAM1_ANSWERS_AND_COVER.docx
+++ b/Documentation-Templates/HWX_TEAM1_ANSWERS_AND_COVER.docx
@@ -469,7 +469,13 @@
         <w:ind w:left="720"/>
       </w:pPr>
       <w:r>
-        <w:t>working – flexible branch for team, all posts allowed, used for continuous development.</w:t>
+        <w:t xml:space="preserve">working – </w:t>
+      </w:r>
+      <w:r>
+        <w:t>flexible branch for team, ideally, this material should build without causing technical debt during the project</w:t>
+      </w:r>
+      <w:r>
+        <w:t>.</w:t>
       </w:r>
     </w:p>
     <w:p>
@@ -518,6 +524,8 @@
         </w:rPr>
         <w:tab/>
       </w:r>
+      <w:bookmarkStart w:id="0" w:name="_GoBack"/>
+      <w:bookmarkEnd w:id="0"/>
     </w:p>
     <w:p>
       <w:pPr>
@@ -707,8 +715,6 @@
       <w:r>
         <w:t>Additions</w:t>
       </w:r>
-      <w:bookmarkStart w:id="0" w:name="_GoBack"/>
-      <w:bookmarkEnd w:id="0"/>
     </w:p>
     <w:p>
       <w:pPr>
@@ -2030,6 +2036,7 @@
     <w:lsdException w:name="HTML Sample" w:semiHidden="1" w:unhideWhenUsed="1"/>
     <w:lsdException w:name="HTML Typewriter" w:semiHidden="1" w:unhideWhenUsed="1"/>
     <w:lsdException w:name="HTML Variable" w:semiHidden="1" w:unhideWhenUsed="1"/>
+    <w:lsdException w:name="Normal Table" w:semiHidden="1" w:unhideWhenUsed="1"/>
     <w:lsdException w:name="annotation subject" w:semiHidden="1" w:unhideWhenUsed="1"/>
     <w:lsdException w:name="No List" w:semiHidden="1" w:unhideWhenUsed="1"/>
     <w:lsdException w:name="Outline List 1" w:semiHidden="1" w:unhideWhenUsed="1"/>
@@ -2073,8 +2080,10 @@
     <w:lsdException w:name="Table Elegant" w:semiHidden="1" w:unhideWhenUsed="1"/>
     <w:lsdException w:name="Table Professional" w:semiHidden="1" w:unhideWhenUsed="1"/>
     <w:lsdException w:name="Table Subtle 1" w:semiHidden="1" w:unhideWhenUsed="1"/>
+    <w:lsdException w:name="Table Subtle 2" w:semiHidden="1" w:unhideWhenUsed="1"/>
     <w:lsdException w:name="Table Web 1" w:semiHidden="1" w:unhideWhenUsed="1"/>
     <w:lsdException w:name="Table Web 2" w:semiHidden="1" w:unhideWhenUsed="1"/>
+    <w:lsdException w:name="Table Web 3" w:semiHidden="1" w:unhideWhenUsed="1"/>
     <w:lsdException w:name="Balloon Text" w:semiHidden="1" w:unhideWhenUsed="1"/>
     <w:lsdException w:name="Table Grid" w:uiPriority="39"/>
     <w:lsdException w:name="Table Theme" w:semiHidden="1" w:unhideWhenUsed="1"/>

</xml_diff>